<commit_message>
true report generation with help as v3
</commit_message>
<xml_diff>
--- a/backend/reports/ITRC-ETR-2025-0001.docx
+++ b/backend/reports/ITRC-ETR-2025-0001.docx
@@ -24,7 +24,7 @@
           <w:b/>
           <w:sz w:val="36"/>
         </w:rPr>
-        <w:t>Evaluation Technical Report for eeterterteregegergeg</w:t>
+        <w:t>Evaluation Technical Report for this is test</w:t>
       </w:r>
     </w:p>
     <w:p/>
@@ -36,7 +36,7 @@
         <w:rPr>
           <w:sz w:val="28"/>
         </w:rPr>
-        <w:t>Product: eeterterteregegergeg</w:t>
+        <w:t>Product: this is test</w:t>
       </w:r>
     </w:p>
     <w:p/>
@@ -74,7 +74,7 @@
           </w:tcPr>
           <w:p>
             <w:r>
-              <w:t>ITRC-2025-1748861046</w:t>
+              <w:t>ITRC-2025-1748854557</w:t>
             </w:r>
           </w:p>
         </w:tc>
@@ -149,7 +149,7 @@
           </w:tcPr>
           <w:p>
             <w:r>
-              <w:t>dfgdfgdf</w:t>
+              <w:t>dfdf</w:t>
             </w:r>
           </w:p>
         </w:tc>
@@ -199,7 +199,7 @@
           </w:tcPr>
           <w:p>
             <w:r>
-              <w:t>2025-06-02</w:t>
+              <w:t>2025-06-03</w:t>
             </w:r>
           </w:p>
         </w:tc>
@@ -238,7 +238,7 @@
     </w:p>
     <w:p>
       <w:r>
-        <w:t>This report presents the results of the Common Criteria evaluation of eeterterteregegergeg version N/A conducted by the Iran Telecommunications Research Center (ITRC).</w:t>
+        <w:t>This report presents the results of the Common Criteria evaluation of this is test version N/A conducted by the Iran Telecommunications Research Center (ITRC).</w:t>
       </w:r>
     </w:p>
     <w:p>
@@ -292,7 +292,7 @@
           </w:tcPr>
           <w:p>
             <w:r>
-              <w:t>eeterterteregegergeg</w:t>
+              <w:t>this is test</w:t>
             </w:r>
           </w:p>
         </w:tc>
@@ -342,7 +342,7 @@
           </w:tcPr>
           <w:p>
             <w:r>
-              <w:t>dfgdfgdf</w:t>
+              <w:t>dfdf</w:t>
             </w:r>
           </w:p>
         </w:tc>
@@ -392,7 +392,7 @@
           </w:tcPr>
           <w:p>
             <w:r>
-              <w:t>ITRC-2025-1748861046</w:t>
+              <w:t>ITRC-2025-1748854557</w:t>
             </w:r>
           </w:p>
         </w:tc>
@@ -408,7 +408,7 @@
     </w:p>
     <w:p>
       <w:r>
-        <w:t>eerhergh</w:t>
+        <w:t>sdfsdf</w:t>
       </w:r>
     </w:p>
     <w:p>
@@ -498,7 +498,7 @@
         <w:pStyle w:val="Heading2"/>
       </w:pPr>
       <w:r>
-        <w:t>1. Malware Detection</w:t>
+        <w:t>1. Scanning Engine</w:t>
       </w:r>
     </w:p>
     <w:tbl>
@@ -531,7 +531,7 @@
           </w:tcPr>
           <w:p>
             <w:r>
-              <w:t>FAM_MAL</w:t>
+              <w:t>FAM_SCN</w:t>
             </w:r>
           </w:p>
         </w:tc>
@@ -556,7 +556,7 @@
           </w:tcPr>
           <w:p>
             <w:r>
-              <w:t>Signature-based detection (FAM_MAL.1)</w:t>
+              <w:t>On-demand scanning (FAM_SCN.1)</w:t>
             </w:r>
           </w:p>
         </w:tc>
@@ -606,7 +606,7 @@
           </w:tcPr>
           <w:p>
             <w:r>
-              <w:t>45.0</w:t>
+              <w:t>N/A</w:t>
             </w:r>
           </w:p>
         </w:tc>
@@ -631,7 +631,7 @@
           </w:tcPr>
           <w:p>
             <w:r>
-              <w:t>تشخیص بدافزار</w:t>
+              <w:t>موتور اسکن</w:t>
             </w:r>
           </w:p>
         </w:tc>
@@ -647,7 +647,7 @@
     </w:p>
     <w:p>
       <w:r>
-        <w:t>dfgfgdfg</w:t>
+        <w:t>dfdf</w:t>
       </w:r>
     </w:p>
     <w:p>
@@ -660,7 +660,7 @@
     </w:p>
     <w:p>
       <w:r>
-        <w:t>eryeryergergrg</w:t>
+        <w:t>sfg</w:t>
       </w:r>
     </w:p>
     <w:p>
@@ -673,7 +673,7 @@
     </w:p>
     <w:p>
       <w:r>
-        <w:t>dfgdfgdfg</w:t>
+        <w:t>hrhr</w:t>
       </w:r>
     </w:p>
     <w:p>
@@ -686,7 +686,7 @@
     </w:p>
     <w:p>
       <w:r>
-        <w:t>dfgdfgdfg</w:t>
+        <w:t>rerer</w:t>
       </w:r>
     </w:p>
     <w:p>

</xml_diff>